<commit_message>
- Manual de usuario - Manual tecnico
</commit_message>
<xml_diff>
--- a/Manual de usuario.docx
+++ b/Manual de usuario.docx
@@ -88,13 +88,7 @@
         <w:t>Desde esta opción podrá abrir cualquier archivo de texto con el que desee trabajar</w:t>
       </w:r>
       <w:r>
-        <w:t xml:space="preserve"> para poder acceder al resto de opciones que  ofrece la aplicación, desde aquí también podrá guardar el archivo de texto y darle la ubicación que desee para esto </w:t>
-      </w:r>
-      <w:r>
-        <w:t>así</w:t>
-      </w:r>
-      <w:r>
-        <w:t xml:space="preserve"> como cerrar la aplicación.</w:t>
+        <w:t xml:space="preserve"> para poder acceder al resto de opciones que  ofrece la aplicación, desde aquí también podrá cerrar la aplicación.</w:t>
       </w:r>
     </w:p>
     <w:p>
@@ -160,164 +154,6 @@
       <w:pPr>
         <w:ind w:left="360"/>
       </w:pPr>
-      <w:r>
-        <w:t xml:space="preserve">2.2) </w:t>
-      </w:r>
-      <w:r>
-        <w:t>Edit.</w:t>
-      </w:r>
-    </w:p>
-    <w:p>
-      <w:pPr>
-        <w:ind w:left="360"/>
-      </w:pPr>
-      <w:r>
-        <w:t xml:space="preserve">Desde esta opción podrá hacerse todo tipo de modificaciones al texto seleccionado, para </w:t>
-      </w:r>
-      <w:r>
-        <w:t>así</w:t>
-      </w:r>
-      <w:r>
-        <w:t xml:space="preserve"> poder modificar su contenido antes de usar las alternativas que ofrece la aplicación, entre ellas podrá encontrar las siguientes opciones</w:t>
-      </w:r>
-    </w:p>
-    <w:p>
-      <w:pPr>
-        <w:ind w:left="360"/>
-      </w:pPr>
-      <w:r>
-        <w:t>2.2.1</w:t>
-      </w:r>
-      <w:r>
-        <w:t>) Cut.</w:t>
-      </w:r>
-    </w:p>
-    <w:p>
-      <w:pPr>
-        <w:ind w:left="360"/>
-      </w:pPr>
-      <w:r>
-        <w:lastRenderedPageBreak/>
-        <w:t>En esta alternativa podrá cortar fragmentos del texto que no desea utilizar.</w:t>
-      </w:r>
-    </w:p>
-    <w:p>
-      <w:pPr>
-        <w:ind w:left="360"/>
-      </w:pPr>
-      <w:r>
-        <w:t>2.2.2</w:t>
-      </w:r>
-      <w:r>
-        <w:t>) Copy.</w:t>
-      </w:r>
-    </w:p>
-    <w:p>
-      <w:pPr>
-        <w:ind w:left="360"/>
-      </w:pPr>
-      <w:r>
-        <w:t>Aquí podrás seleccionar una parte del texto y copiarla para usarla en cualquier lugar del mismo.</w:t>
-      </w:r>
-    </w:p>
-    <w:p>
-      <w:pPr>
-        <w:ind w:left="360"/>
-      </w:pPr>
-      <w:r>
-        <w:t>2.2.3) Paste</w:t>
-      </w:r>
-    </w:p>
-    <w:p>
-      <w:pPr>
-        <w:ind w:left="360"/>
-      </w:pPr>
-      <w:r>
-        <w:t>Con esta opción podrá pegar palabras u oraciones que hayan sido cortadas o copiadas de este o cualquier otro texto y agregarlas al mismo.</w:t>
-      </w:r>
-    </w:p>
-    <w:p>
-      <w:pPr>
-        <w:ind w:left="360"/>
-      </w:pPr>
-      <w:r>
-        <w:t xml:space="preserve">2.2.4) </w:t>
-      </w:r>
-      <w:r>
-        <w:t>Delete.</w:t>
-      </w:r>
-    </w:p>
-    <w:p>
-      <w:pPr>
-        <w:ind w:left="360"/>
-      </w:pPr>
-      <w:r>
-        <w:t>Aquí podrás borrar un segmento del texto que no desees utilizar en el desarrollo de la aplicación.</w:t>
-      </w:r>
-    </w:p>
-    <w:p>
-      <w:pPr>
-        <w:ind w:left="360"/>
-      </w:pPr>
-    </w:p>
-    <w:p>
-      <w:pPr>
-        <w:pStyle w:val="Prrafodelista"/>
-        <w:numPr>
-          <w:ilvl w:val="1"/>
-          <w:numId w:val="2"/>
-        </w:numPr>
-      </w:pPr>
-      <w:r>
-        <w:t>Help.</w:t>
-      </w:r>
-    </w:p>
-    <w:p>
-      <w:pPr>
-        <w:ind w:left="360"/>
-      </w:pPr>
-      <w:r>
-        <w:t xml:space="preserve">Aquí </w:t>
-      </w:r>
-      <w:r>
-        <w:t>podrás</w:t>
-      </w:r>
-      <w:r>
-        <w:t xml:space="preserve"> recibir información básica sobre </w:t>
-      </w:r>
-      <w:r>
-        <w:t>cómo</w:t>
-      </w:r>
-      <w:r>
-        <w:t xml:space="preserve"> funcionan algunas de las alternativas que ofrece la aplicación.</w:t>
-      </w:r>
-    </w:p>
-    <w:p>
-      <w:pPr>
-        <w:ind w:left="360"/>
-      </w:pPr>
-    </w:p>
-    <w:p>
-      <w:pPr>
-        <w:pStyle w:val="Prrafodelista"/>
-        <w:numPr>
-          <w:ilvl w:val="0"/>
-          <w:numId w:val="1"/>
-        </w:numPr>
-      </w:pPr>
-      <w:r>
-        <w:t>Pantalla principal</w:t>
-      </w:r>
-      <w:bookmarkStart w:id="0" w:name="_GoBack"/>
-      <w:bookmarkEnd w:id="0"/>
-    </w:p>
-    <w:p>
-      <w:pPr>
-        <w:ind w:left="360"/>
-      </w:pPr>
-      <w:r>
-        <w:t>En esta pantalla se encontrara siempre disponible el texto original que fue seleccionado para ser trabajado, sin importar las modificaciones que se le haga con los métodos que ofrece la aplicación este siempre  el mismo y estará presente allí.</w:t>
-      </w:r>
     </w:p>
     <w:p>
       <w:pPr>
@@ -328,11 +164,12 @@
           <w:noProof/>
           <w:lang w:val="es-CO" w:eastAsia="es-CO"/>
         </w:rPr>
+        <w:lastRenderedPageBreak/>
         <w:drawing>
-          <wp:inline distT="0" distB="0" distL="0" distR="0" wp14:anchorId="54FF8189" wp14:editId="69193EE8">
-            <wp:extent cx="5048250" cy="1181100"/>
-            <wp:effectExtent l="0" t="0" r="0" b="0"/>
-            <wp:docPr id="10" name="Imagen 10"/>
+          <wp:inline distT="0" distB="0" distL="0" distR="0" wp14:anchorId="32ED2BE1" wp14:editId="751025FA">
+            <wp:extent cx="5248275" cy="3314700"/>
+            <wp:effectExtent l="0" t="0" r="9525" b="0"/>
+            <wp:docPr id="7" name="Imagen 7"/>
             <wp:cNvGraphicFramePr>
               <a:graphicFrameLocks xmlns:a="http://schemas.openxmlformats.org/drawingml/2006/main" noChangeAspect="1"/>
             </wp:cNvGraphicFramePr>
@@ -340,30 +177,23 @@
               <a:graphicData uri="http://schemas.openxmlformats.org/drawingml/2006/picture">
                 <pic:pic xmlns:pic="http://schemas.openxmlformats.org/drawingml/2006/picture">
                   <pic:nvPicPr>
-                    <pic:cNvPr id="0" name=""/>
+                    <pic:cNvPr id="1" name=""/>
                     <pic:cNvPicPr/>
                   </pic:nvPicPr>
-                  <pic:blipFill rotWithShape="1">
+                  <pic:blipFill>
                     <a:blip r:embed="rId7"/>
-                    <a:srcRect t="18079" r="6421" b="46893"/>
-                    <a:stretch/>
+                    <a:stretch>
+                      <a:fillRect/>
+                    </a:stretch>
                   </pic:blipFill>
-                  <pic:spPr bwMode="auto">
+                  <pic:spPr>
                     <a:xfrm>
                       <a:off x="0" y="0"/>
-                      <a:ext cx="5053232" cy="1182266"/>
+                      <a:ext cx="5248275" cy="3314700"/>
                     </a:xfrm>
                     <a:prstGeom prst="rect">
                       <a:avLst/>
                     </a:prstGeom>
-                    <a:ln>
-                      <a:noFill/>
-                    </a:ln>
-                    <a:extLst>
-                      <a:ext uri="{53640926-AAD7-44D8-BBD7-CCE9431645EC}">
-                        <a14:shadowObscured xmlns:a14="http://schemas.microsoft.com/office/drawing/2010/main"/>
-                      </a:ext>
-                    </a:extLst>
                   </pic:spPr>
                 </pic:pic>
               </a:graphicData>
@@ -374,34 +204,22 @@
     </w:p>
     <w:p>
       <w:pPr>
-        <w:ind w:left="360"/>
-      </w:pPr>
-      <w:r>
-        <w:t>4) Menú de pestañas</w:t>
-      </w:r>
-    </w:p>
-    <w:p>
-      <w:pPr>
-        <w:ind w:left="360"/>
-      </w:pPr>
-      <w:r>
-        <w:t>En estas pestañas encontraras todo lo que esta aplicación te ofrece, la información que esta te puede proporcionar y los cambiar que puedes hacerle al texto una vez haya sido seleccionado.</w:t>
-      </w:r>
-    </w:p>
-    <w:p>
-      <w:pPr>
-        <w:ind w:left="360"/>
-      </w:pPr>
-      <w:r>
-        <w:t>4.1) Preposiciones</w:t>
-      </w:r>
-    </w:p>
-    <w:p>
-      <w:pPr>
-        <w:ind w:left="360"/>
-      </w:pPr>
-      <w:r>
-        <w:t>Es esta ventana del menú de pestañas podrás ver las preposiciones presentes en el texto seleccionado así como el número que se repite cada una de estas.</w:t>
+        <w:pStyle w:val="Prrafodelista"/>
+        <w:numPr>
+          <w:ilvl w:val="0"/>
+          <w:numId w:val="1"/>
+        </w:numPr>
+      </w:pPr>
+      <w:r>
+        <w:t>Pantalla principal</w:t>
+      </w:r>
+    </w:p>
+    <w:p>
+      <w:pPr>
+        <w:ind w:left="360"/>
+      </w:pPr>
+      <w:r>
+        <w:t>En esta pantalla se encontrara siempre disponible el texto original que fue seleccionado para ser trabajado, sin importar las modificaciones que se le haga con los métodos que ofrece la aplicación este siempre  el mismo y estará presente allí.</w:t>
       </w:r>
     </w:p>
     <w:p>
@@ -413,12 +231,11 @@
           <w:noProof/>
           <w:lang w:val="es-CO" w:eastAsia="es-CO"/>
         </w:rPr>
-        <w:lastRenderedPageBreak/>
         <w:drawing>
-          <wp:inline distT="0" distB="0" distL="0" distR="0" wp14:anchorId="399327F9" wp14:editId="5D713B98">
-            <wp:extent cx="5400040" cy="1320010"/>
-            <wp:effectExtent l="0" t="0" r="0" b="0"/>
-            <wp:docPr id="1" name="Imagen 1"/>
+          <wp:inline distT="0" distB="0" distL="0" distR="0">
+            <wp:extent cx="5391150" cy="3324225"/>
+            <wp:effectExtent l="0" t="0" r="0" b="9525"/>
+            <wp:docPr id="8" name="Imagen 8"/>
             <wp:cNvGraphicFramePr>
               <a:graphicFrameLocks xmlns:a="http://schemas.openxmlformats.org/drawingml/2006/main" noChangeAspect="1"/>
             </wp:cNvGraphicFramePr>
@@ -426,30 +243,36 @@
               <a:graphicData uri="http://schemas.openxmlformats.org/drawingml/2006/picture">
                 <pic:pic xmlns:pic="http://schemas.openxmlformats.org/drawingml/2006/picture">
                   <pic:nvPicPr>
-                    <pic:cNvPr id="0" name=""/>
-                    <pic:cNvPicPr/>
+                    <pic:cNvPr id="0" name="Picture 1"/>
+                    <pic:cNvPicPr>
+                      <a:picLocks noChangeAspect="1" noChangeArrowheads="1"/>
+                    </pic:cNvPicPr>
                   </pic:nvPicPr>
-                  <pic:blipFill rotWithShape="1">
-                    <a:blip r:embed="rId8"/>
-                    <a:srcRect t="49285" r="6246" b="14048"/>
-                    <a:stretch/>
+                  <pic:blipFill>
+                    <a:blip r:embed="rId8">
+                      <a:extLst>
+                        <a:ext uri="{28A0092B-C50C-407E-A947-70E740481C1C}">
+                          <a14:useLocalDpi xmlns:a14="http://schemas.microsoft.com/office/drawing/2010/main" val="0"/>
+                        </a:ext>
+                      </a:extLst>
+                    </a:blip>
+                    <a:srcRect/>
+                    <a:stretch>
+                      <a:fillRect/>
+                    </a:stretch>
                   </pic:blipFill>
                   <pic:spPr bwMode="auto">
                     <a:xfrm>
                       <a:off x="0" y="0"/>
-                      <a:ext cx="5400040" cy="1320010"/>
+                      <a:ext cx="5391150" cy="3324225"/>
                     </a:xfrm>
                     <a:prstGeom prst="rect">
                       <a:avLst/>
                     </a:prstGeom>
+                    <a:noFill/>
                     <a:ln>
                       <a:noFill/>
                     </a:ln>
-                    <a:extLst>
-                      <a:ext uri="{53640926-AAD7-44D8-BBD7-CCE9431645EC}">
-                        <a14:shadowObscured xmlns:a14="http://schemas.microsoft.com/office/drawing/2010/main"/>
-                      </a:ext>
-                    </a:extLst>
                   </pic:spPr>
                 </pic:pic>
               </a:graphicData>
@@ -463,15 +286,23 @@
         <w:ind w:left="360"/>
       </w:pPr>
       <w:r>
-        <w:t>4.2) Tildadas</w:t>
-      </w:r>
-    </w:p>
-    <w:p>
-      <w:pPr>
-        <w:ind w:left="360"/>
-      </w:pPr>
-      <w:r>
-        <w:t>Aquí el usuario podrá visualizar las palabras que se encuentren tildadas en el texto así como el número de veces que cada una de estas se repita dentro del mismo.</w:t>
+        <w:t>4) Menú de pestañas</w:t>
+      </w:r>
+    </w:p>
+    <w:p>
+      <w:pPr>
+        <w:ind w:left="360"/>
+      </w:pPr>
+      <w:r>
+        <w:t xml:space="preserve">En estas pestañas encontraras todo lo que esta aplicación te ofrece, la información que esta te puede proporcionar y los cambiar que puedes hacerle al texto una vez haya sido </w:t>
+      </w:r>
+      <w:proofErr w:type="gramStart"/>
+      <w:r>
+        <w:t>seleccionado</w:t>
+      </w:r>
+      <w:proofErr w:type="gramEnd"/>
+      <w:r>
+        <w:t>.</w:t>
       </w:r>
     </w:p>
     <w:p>
@@ -483,11 +314,12 @@
           <w:noProof/>
           <w:lang w:val="es-CO" w:eastAsia="es-CO"/>
         </w:rPr>
+        <w:lastRenderedPageBreak/>
         <w:drawing>
-          <wp:inline distT="0" distB="0" distL="0" distR="0" wp14:anchorId="7FE81933" wp14:editId="061BA6DA">
-            <wp:extent cx="5400040" cy="1358892"/>
-            <wp:effectExtent l="0" t="0" r="0" b="0"/>
-            <wp:docPr id="2" name="Imagen 2"/>
+          <wp:inline distT="0" distB="0" distL="0" distR="0">
+            <wp:extent cx="5400675" cy="3324225"/>
+            <wp:effectExtent l="0" t="0" r="9525" b="9525"/>
+            <wp:docPr id="9" name="Imagen 9"/>
             <wp:cNvGraphicFramePr>
               <a:graphicFrameLocks xmlns:a="http://schemas.openxmlformats.org/drawingml/2006/main" noChangeAspect="1"/>
             </wp:cNvGraphicFramePr>
@@ -495,30 +327,36 @@
               <a:graphicData uri="http://schemas.openxmlformats.org/drawingml/2006/picture">
                 <pic:pic xmlns:pic="http://schemas.openxmlformats.org/drawingml/2006/picture">
                   <pic:nvPicPr>
-                    <pic:cNvPr id="0" name=""/>
-                    <pic:cNvPicPr/>
+                    <pic:cNvPr id="0" name="Picture 2"/>
+                    <pic:cNvPicPr>
+                      <a:picLocks noChangeAspect="1" noChangeArrowheads="1"/>
+                    </pic:cNvPicPr>
                   </pic:nvPicPr>
-                  <pic:blipFill rotWithShape="1">
-                    <a:blip r:embed="rId9"/>
-                    <a:srcRect t="49756" r="7313" b="12927"/>
-                    <a:stretch/>
+                  <pic:blipFill>
+                    <a:blip r:embed="rId9">
+                      <a:extLst>
+                        <a:ext uri="{28A0092B-C50C-407E-A947-70E740481C1C}">
+                          <a14:useLocalDpi xmlns:a14="http://schemas.microsoft.com/office/drawing/2010/main" val="0"/>
+                        </a:ext>
+                      </a:extLst>
+                    </a:blip>
+                    <a:srcRect/>
+                    <a:stretch>
+                      <a:fillRect/>
+                    </a:stretch>
                   </pic:blipFill>
                   <pic:spPr bwMode="auto">
                     <a:xfrm>
                       <a:off x="0" y="0"/>
-                      <a:ext cx="5400040" cy="1358892"/>
+                      <a:ext cx="5400675" cy="3324225"/>
                     </a:xfrm>
                     <a:prstGeom prst="rect">
                       <a:avLst/>
                     </a:prstGeom>
+                    <a:noFill/>
                     <a:ln>
                       <a:noFill/>
                     </a:ln>
-                    <a:extLst>
-                      <a:ext uri="{53640926-AAD7-44D8-BBD7-CCE9431645EC}">
-                        <a14:shadowObscured xmlns:a14="http://schemas.microsoft.com/office/drawing/2010/main"/>
-                      </a:ext>
-                    </a:extLst>
                   </pic:spPr>
                 </pic:pic>
               </a:graphicData>
@@ -532,24 +370,15 @@
         <w:ind w:left="360"/>
       </w:pPr>
       <w:r>
-        <w:t>4.3) Inverso</w:t>
-      </w:r>
-    </w:p>
-    <w:p>
-      <w:pPr>
-        <w:ind w:left="360"/>
-      </w:pPr>
-      <w:r>
-        <w:t xml:space="preserve">En esta ventana aparece el texto en sentido contrario, en otras palabras  las </w:t>
-      </w:r>
-      <w:r>
-        <w:t>últimas</w:t>
-      </w:r>
-      <w:r>
-        <w:t xml:space="preserve"> palabras de este se colocaran al principio </w:t>
-      </w:r>
-      <w:r>
-        <w:t>de una en una para así poder formar el inverso del texto.</w:t>
+        <w:t>4.1) Preposiciones</w:t>
+      </w:r>
+    </w:p>
+    <w:p>
+      <w:pPr>
+        <w:ind w:left="360"/>
+      </w:pPr>
+      <w:r>
+        <w:t>Es esta ventana del menú de pestañas podrás ver las preposiciones presentes en el texto seleccionado así como el número que se repite cada una de estas.</w:t>
       </w:r>
     </w:p>
     <w:p>
@@ -562,10 +391,10 @@
           <w:lang w:val="es-CO" w:eastAsia="es-CO"/>
         </w:rPr>
         <w:drawing>
-          <wp:inline distT="0" distB="0" distL="0" distR="0" wp14:anchorId="50ADA647" wp14:editId="30D0D2FA">
-            <wp:extent cx="5400040" cy="1358501"/>
-            <wp:effectExtent l="0" t="0" r="0" b="0"/>
-            <wp:docPr id="3" name="Imagen 3"/>
+          <wp:inline distT="0" distB="0" distL="0" distR="0">
+            <wp:extent cx="5400675" cy="3314700"/>
+            <wp:effectExtent l="0" t="0" r="9525" b="0"/>
+            <wp:docPr id="12" name="Imagen 12"/>
             <wp:cNvGraphicFramePr>
               <a:graphicFrameLocks xmlns:a="http://schemas.openxmlformats.org/drawingml/2006/main" noChangeAspect="1"/>
             </wp:cNvGraphicFramePr>
@@ -573,30 +402,36 @@
               <a:graphicData uri="http://schemas.openxmlformats.org/drawingml/2006/picture">
                 <pic:pic xmlns:pic="http://schemas.openxmlformats.org/drawingml/2006/picture">
                   <pic:nvPicPr>
-                    <pic:cNvPr id="0" name=""/>
-                    <pic:cNvPicPr/>
+                    <pic:cNvPr id="0" name="Picture 3"/>
+                    <pic:cNvPicPr>
+                      <a:picLocks noChangeAspect="1" noChangeArrowheads="1"/>
+                    </pic:cNvPicPr>
                   </pic:nvPicPr>
-                  <pic:blipFill rotWithShape="1">
-                    <a:blip r:embed="rId10"/>
-                    <a:srcRect t="49069" r="7555" b="13721"/>
-                    <a:stretch/>
+                  <pic:blipFill>
+                    <a:blip r:embed="rId10">
+                      <a:extLst>
+                        <a:ext uri="{28A0092B-C50C-407E-A947-70E740481C1C}">
+                          <a14:useLocalDpi xmlns:a14="http://schemas.microsoft.com/office/drawing/2010/main" val="0"/>
+                        </a:ext>
+                      </a:extLst>
+                    </a:blip>
+                    <a:srcRect/>
+                    <a:stretch>
+                      <a:fillRect/>
+                    </a:stretch>
                   </pic:blipFill>
                   <pic:spPr bwMode="auto">
                     <a:xfrm>
                       <a:off x="0" y="0"/>
-                      <a:ext cx="5400040" cy="1358501"/>
+                      <a:ext cx="5400675" cy="3314700"/>
                     </a:xfrm>
                     <a:prstGeom prst="rect">
                       <a:avLst/>
                     </a:prstGeom>
+                    <a:noFill/>
                     <a:ln>
                       <a:noFill/>
                     </a:ln>
-                    <a:extLst>
-                      <a:ext uri="{53640926-AAD7-44D8-BBD7-CCE9431645EC}">
-                        <a14:shadowObscured xmlns:a14="http://schemas.microsoft.com/office/drawing/2010/main"/>
-                      </a:ext>
-                    </a:extLst>
                   </pic:spPr>
                 </pic:pic>
               </a:graphicData>
@@ -609,33 +444,16 @@
       <w:pPr>
         <w:ind w:left="360"/>
       </w:pPr>
-    </w:p>
-    <w:p>
-      <w:pPr>
-        <w:ind w:left="360"/>
-      </w:pPr>
-    </w:p>
-    <w:p>
-      <w:pPr>
-        <w:ind w:left="360"/>
-      </w:pPr>
-    </w:p>
-    <w:p/>
-    <w:p/>
-    <w:p>
-      <w:pPr>
-        <w:ind w:left="360"/>
-      </w:pPr>
-      <w:r>
-        <w:t>4.4) Alfabético</w:t>
-      </w:r>
-    </w:p>
-    <w:p>
-      <w:pPr>
-        <w:ind w:left="360"/>
-      </w:pPr>
-      <w:r>
-        <w:t>Esta ventana ofrece al usuario una vista de todas las palabras presentes en el texto ordenadas alfabéticamente  y también ver el número de veces que cada una de estas se repite en el documento.</w:t>
+      <w:r>
+        <w:t>4.2) Tildadas</w:t>
+      </w:r>
+    </w:p>
+    <w:p>
+      <w:pPr>
+        <w:ind w:left="360"/>
+      </w:pPr>
+      <w:r>
+        <w:t>Aquí el usuario podrá visualizar las palabras que se encuentren tildadas en el texto así como el número de veces que cada una de estas se repita dentro del mismo.</w:t>
       </w:r>
     </w:p>
     <w:p>
@@ -649,10 +467,10 @@
         </w:rPr>
         <w:lastRenderedPageBreak/>
         <w:drawing>
-          <wp:inline distT="0" distB="0" distL="0" distR="0" wp14:anchorId="1234969E" wp14:editId="0682E971">
-            <wp:extent cx="5400040" cy="1370908"/>
-            <wp:effectExtent l="0" t="0" r="0" b="1270"/>
-            <wp:docPr id="4" name="Imagen 4"/>
+          <wp:inline distT="0" distB="0" distL="0" distR="0">
+            <wp:extent cx="5391150" cy="3314700"/>
+            <wp:effectExtent l="0" t="0" r="0" b="0"/>
+            <wp:docPr id="13" name="Imagen 13"/>
             <wp:cNvGraphicFramePr>
               <a:graphicFrameLocks xmlns:a="http://schemas.openxmlformats.org/drawingml/2006/main" noChangeAspect="1"/>
             </wp:cNvGraphicFramePr>
@@ -660,30 +478,36 @@
               <a:graphicData uri="http://schemas.openxmlformats.org/drawingml/2006/picture">
                 <pic:pic xmlns:pic="http://schemas.openxmlformats.org/drawingml/2006/picture">
                   <pic:nvPicPr>
-                    <pic:cNvPr id="0" name=""/>
-                    <pic:cNvPicPr/>
+                    <pic:cNvPr id="0" name="Picture 4"/>
+                    <pic:cNvPicPr>
+                      <a:picLocks noChangeAspect="1" noChangeArrowheads="1"/>
+                    </pic:cNvPicPr>
                   </pic:nvPicPr>
-                  <pic:blipFill rotWithShape="1">
-                    <a:blip r:embed="rId11"/>
-                    <a:srcRect t="49122" r="7317" b="13232"/>
-                    <a:stretch/>
+                  <pic:blipFill>
+                    <a:blip r:embed="rId11">
+                      <a:extLst>
+                        <a:ext uri="{28A0092B-C50C-407E-A947-70E740481C1C}">
+                          <a14:useLocalDpi xmlns:a14="http://schemas.microsoft.com/office/drawing/2010/main" val="0"/>
+                        </a:ext>
+                      </a:extLst>
+                    </a:blip>
+                    <a:srcRect/>
+                    <a:stretch>
+                      <a:fillRect/>
+                    </a:stretch>
                   </pic:blipFill>
                   <pic:spPr bwMode="auto">
                     <a:xfrm>
                       <a:off x="0" y="0"/>
-                      <a:ext cx="5400040" cy="1370908"/>
+                      <a:ext cx="5391150" cy="3314700"/>
                     </a:xfrm>
                     <a:prstGeom prst="rect">
                       <a:avLst/>
                     </a:prstGeom>
+                    <a:noFill/>
                     <a:ln>
                       <a:noFill/>
                     </a:ln>
-                    <a:extLst>
-                      <a:ext uri="{53640926-AAD7-44D8-BBD7-CCE9431645EC}">
-                        <a14:shadowObscured xmlns:a14="http://schemas.microsoft.com/office/drawing/2010/main"/>
-                      </a:ext>
-                    </a:extLst>
                   </pic:spPr>
                 </pic:pic>
               </a:graphicData>
@@ -691,22 +515,31 @@
           </wp:inline>
         </w:drawing>
       </w:r>
-      <w:r>
-        <w:t>4.5) Sustituir</w:t>
-      </w:r>
-    </w:p>
-    <w:p>
-      <w:pPr>
-        <w:ind w:left="360"/>
-      </w:pPr>
-      <w:r>
-        <w:t>Aquí el usuario tendrá la opción de sustituir cualquier palabra que se encuentre presente en el texto por una de su elección, dicha palabra ocupara el lugar de la original en todas las posiciones en la que esta aparezca, también desde esta pestaña el usuario tendrá la opción de reiniciar el texto.</w:t>
-      </w:r>
-    </w:p>
-    <w:p>
-      <w:pPr>
-        <w:ind w:left="360"/>
-      </w:pPr>
+    </w:p>
+    <w:p>
+      <w:pPr>
+        <w:ind w:left="360"/>
+      </w:pPr>
+      <w:r>
+        <w:t>4.3) Inverso</w:t>
+      </w:r>
+    </w:p>
+    <w:p>
+      <w:pPr>
+        <w:ind w:left="360"/>
+      </w:pPr>
+      <w:r>
+        <w:t xml:space="preserve">En esta ventana aparece el texto en sentido contrario, en otras palabras  las </w:t>
+      </w:r>
+      <w:r>
+        <w:t>últimas</w:t>
+      </w:r>
+      <w:r>
+        <w:t xml:space="preserve"> palabras de este se colocaran al principio </w:t>
+      </w:r>
+      <w:r>
+        <w:t>de una en una para así poder formar el inverso del texto.</w:t>
+      </w:r>
     </w:p>
     <w:p>
       <w:pPr>
@@ -718,10 +551,10 @@
           <w:lang w:val="es-CO" w:eastAsia="es-CO"/>
         </w:rPr>
         <w:drawing>
-          <wp:inline distT="0" distB="0" distL="0" distR="0" wp14:anchorId="05E6F0F1" wp14:editId="07B60274">
-            <wp:extent cx="5400040" cy="1317083"/>
-            <wp:effectExtent l="0" t="0" r="0" b="0"/>
-            <wp:docPr id="5" name="Imagen 5"/>
+          <wp:inline distT="0" distB="0" distL="0" distR="0">
+            <wp:extent cx="5400675" cy="3324225"/>
+            <wp:effectExtent l="0" t="0" r="9525" b="9525"/>
+            <wp:docPr id="14" name="Imagen 14"/>
             <wp:cNvGraphicFramePr>
               <a:graphicFrameLocks xmlns:a="http://schemas.openxmlformats.org/drawingml/2006/main" noChangeAspect="1"/>
             </wp:cNvGraphicFramePr>
@@ -729,30 +562,36 @@
               <a:graphicData uri="http://schemas.openxmlformats.org/drawingml/2006/picture">
                 <pic:pic xmlns:pic="http://schemas.openxmlformats.org/drawingml/2006/picture">
                   <pic:nvPicPr>
-                    <pic:cNvPr id="0" name=""/>
-                    <pic:cNvPicPr/>
+                    <pic:cNvPr id="0" name="Picture 5"/>
+                    <pic:cNvPicPr>
+                      <a:picLocks noChangeAspect="1" noChangeArrowheads="1"/>
+                    </pic:cNvPicPr>
                   </pic:nvPicPr>
-                  <pic:blipFill rotWithShape="1">
-                    <a:blip r:embed="rId12"/>
-                    <a:srcRect t="50348" r="8252" b="13849"/>
-                    <a:stretch/>
+                  <pic:blipFill>
+                    <a:blip r:embed="rId12">
+                      <a:extLst>
+                        <a:ext uri="{28A0092B-C50C-407E-A947-70E740481C1C}">
+                          <a14:useLocalDpi xmlns:a14="http://schemas.microsoft.com/office/drawing/2010/main" val="0"/>
+                        </a:ext>
+                      </a:extLst>
+                    </a:blip>
+                    <a:srcRect/>
+                    <a:stretch>
+                      <a:fillRect/>
+                    </a:stretch>
                   </pic:blipFill>
                   <pic:spPr bwMode="auto">
                     <a:xfrm>
                       <a:off x="0" y="0"/>
-                      <a:ext cx="5400040" cy="1317083"/>
+                      <a:ext cx="5400675" cy="3324225"/>
                     </a:xfrm>
                     <a:prstGeom prst="rect">
                       <a:avLst/>
                     </a:prstGeom>
+                    <a:noFill/>
                     <a:ln>
                       <a:noFill/>
                     </a:ln>
-                    <a:extLst>
-                      <a:ext uri="{53640926-AAD7-44D8-BBD7-CCE9431645EC}">
-                        <a14:shadowObscured xmlns:a14="http://schemas.microsoft.com/office/drawing/2010/main"/>
-                      </a:ext>
-                    </a:extLst>
                   </pic:spPr>
                 </pic:pic>
               </a:graphicData>
@@ -770,16 +609,28 @@
       <w:pPr>
         <w:ind w:left="360"/>
       </w:pPr>
-      <w:r>
-        <w:t>4.6) Eliminar</w:t>
-      </w:r>
-    </w:p>
-    <w:p>
-      <w:pPr>
-        <w:ind w:left="360"/>
-      </w:pPr>
-      <w:r>
-        <w:t>En esta pestaña el usuario podrá eliminar cualquier palabra presente en el texto, solo debe colocar la palabra que desea eliminar y pulsar el botón “eliminar”, la palabra elegida será porrada en todas las posiciones en la que aparezca  dentro del texto, aquí también se dispone de la opción de reiniciar.</w:t>
+    </w:p>
+    <w:p>
+      <w:pPr>
+        <w:ind w:left="360"/>
+      </w:pPr>
+    </w:p>
+    <w:p/>
+    <w:p/>
+    <w:p>
+      <w:pPr>
+        <w:ind w:left="360"/>
+      </w:pPr>
+      <w:r>
+        <w:t>4.4) Alfabético</w:t>
+      </w:r>
+    </w:p>
+    <w:p>
+      <w:pPr>
+        <w:ind w:left="360"/>
+      </w:pPr>
+      <w:r>
+        <w:t>Esta ventana ofrece al usuario una vista de todas las palabras presentes en el texto ordenadas alfabéticamente  y también ver el número de veces que cada una de estas se repite en el documento.</w:t>
       </w:r>
     </w:p>
     <w:p>
@@ -792,10 +643,10 @@
           <w:lang w:val="es-CO" w:eastAsia="es-CO"/>
         </w:rPr>
         <w:drawing>
-          <wp:inline distT="0" distB="0" distL="0" distR="0" wp14:anchorId="590F165C" wp14:editId="32D9BCFC">
-            <wp:extent cx="5400040" cy="1338926"/>
-            <wp:effectExtent l="0" t="0" r="0" b="0"/>
-            <wp:docPr id="6" name="Imagen 6"/>
+          <wp:inline distT="0" distB="0" distL="0" distR="0">
+            <wp:extent cx="5391150" cy="3305175"/>
+            <wp:effectExtent l="0" t="0" r="0" b="9525"/>
+            <wp:docPr id="15" name="Imagen 15"/>
             <wp:cNvGraphicFramePr>
               <a:graphicFrameLocks xmlns:a="http://schemas.openxmlformats.org/drawingml/2006/main" noChangeAspect="1"/>
             </wp:cNvGraphicFramePr>
@@ -803,30 +654,36 @@
               <a:graphicData uri="http://schemas.openxmlformats.org/drawingml/2006/picture">
                 <pic:pic xmlns:pic="http://schemas.openxmlformats.org/drawingml/2006/picture">
                   <pic:nvPicPr>
-                    <pic:cNvPr id="0" name=""/>
-                    <pic:cNvPicPr/>
+                    <pic:cNvPr id="0" name="Picture 6"/>
+                    <pic:cNvPicPr>
+                      <a:picLocks noChangeAspect="1" noChangeArrowheads="1"/>
+                    </pic:cNvPicPr>
                   </pic:nvPicPr>
-                  <pic:blipFill rotWithShape="1">
-                    <a:blip r:embed="rId13"/>
-                    <a:srcRect t="50409" r="7305" b="12819"/>
-                    <a:stretch/>
+                  <pic:blipFill>
+                    <a:blip r:embed="rId13">
+                      <a:extLst>
+                        <a:ext uri="{28A0092B-C50C-407E-A947-70E740481C1C}">
+                          <a14:useLocalDpi xmlns:a14="http://schemas.microsoft.com/office/drawing/2010/main" val="0"/>
+                        </a:ext>
+                      </a:extLst>
+                    </a:blip>
+                    <a:srcRect/>
+                    <a:stretch>
+                      <a:fillRect/>
+                    </a:stretch>
                   </pic:blipFill>
                   <pic:spPr bwMode="auto">
                     <a:xfrm>
                       <a:off x="0" y="0"/>
-                      <a:ext cx="5400040" cy="1338926"/>
+                      <a:ext cx="5391150" cy="3305175"/>
                     </a:xfrm>
                     <a:prstGeom prst="rect">
                       <a:avLst/>
                     </a:prstGeom>
+                    <a:noFill/>
                     <a:ln>
                       <a:noFill/>
                     </a:ln>
-                    <a:extLst>
-                      <a:ext uri="{53640926-AAD7-44D8-BBD7-CCE9431645EC}">
-                        <a14:shadowObscured xmlns:a14="http://schemas.microsoft.com/office/drawing/2010/main"/>
-                      </a:ext>
-                    </a:extLst>
                   </pic:spPr>
                 </pic:pic>
               </a:graphicData>
@@ -834,6 +691,241 @@
           </wp:inline>
         </w:drawing>
       </w:r>
+    </w:p>
+    <w:p>
+      <w:pPr>
+        <w:ind w:left="360"/>
+      </w:pPr>
+      <w:r>
+        <w:t>4.5) Sustituir</w:t>
+      </w:r>
+    </w:p>
+    <w:p>
+      <w:pPr>
+        <w:ind w:left="360"/>
+      </w:pPr>
+      <w:r>
+        <w:t>Aquí el usuario tendrá la opción de sustituir cualquier palabra que se encuentre presente en el texto por una de su elección, dicha palabra ocupara el lugar de la original en todas las posiciones en la que esta aparezca, también desde esta pestaña el usuario tendrá la opción de reiniciar el texto</w:t>
+      </w:r>
+      <w:r>
+        <w:t xml:space="preserve"> para reemplazar otra palabra</w:t>
+      </w:r>
+      <w:r>
+        <w:t>.</w:t>
+      </w:r>
+    </w:p>
+    <w:p>
+      <w:pPr>
+        <w:ind w:left="360"/>
+      </w:pPr>
+    </w:p>
+    <w:p>
+      <w:pPr>
+        <w:ind w:left="360"/>
+      </w:pPr>
+      <w:r>
+        <w:rPr>
+          <w:noProof/>
+          <w:lang w:val="es-CO" w:eastAsia="es-CO"/>
+        </w:rPr>
+        <w:lastRenderedPageBreak/>
+        <w:drawing>
+          <wp:inline distT="0" distB="0" distL="0" distR="0">
+            <wp:extent cx="5391150" cy="3324225"/>
+            <wp:effectExtent l="0" t="0" r="0" b="9525"/>
+            <wp:docPr id="16" name="Imagen 16"/>
+            <wp:cNvGraphicFramePr>
+              <a:graphicFrameLocks xmlns:a="http://schemas.openxmlformats.org/drawingml/2006/main" noChangeAspect="1"/>
+            </wp:cNvGraphicFramePr>
+            <a:graphic xmlns:a="http://schemas.openxmlformats.org/drawingml/2006/main">
+              <a:graphicData uri="http://schemas.openxmlformats.org/drawingml/2006/picture">
+                <pic:pic xmlns:pic="http://schemas.openxmlformats.org/drawingml/2006/picture">
+                  <pic:nvPicPr>
+                    <pic:cNvPr id="0" name="Picture 7"/>
+                    <pic:cNvPicPr>
+                      <a:picLocks noChangeAspect="1" noChangeArrowheads="1"/>
+                    </pic:cNvPicPr>
+                  </pic:nvPicPr>
+                  <pic:blipFill>
+                    <a:blip r:embed="rId14">
+                      <a:extLst>
+                        <a:ext uri="{28A0092B-C50C-407E-A947-70E740481C1C}">
+                          <a14:useLocalDpi xmlns:a14="http://schemas.microsoft.com/office/drawing/2010/main" val="0"/>
+                        </a:ext>
+                      </a:extLst>
+                    </a:blip>
+                    <a:srcRect/>
+                    <a:stretch>
+                      <a:fillRect/>
+                    </a:stretch>
+                  </pic:blipFill>
+                  <pic:spPr bwMode="auto">
+                    <a:xfrm>
+                      <a:off x="0" y="0"/>
+                      <a:ext cx="5391150" cy="3324225"/>
+                    </a:xfrm>
+                    <a:prstGeom prst="rect">
+                      <a:avLst/>
+                    </a:prstGeom>
+                    <a:noFill/>
+                    <a:ln>
+                      <a:noFill/>
+                    </a:ln>
+                  </pic:spPr>
+                </pic:pic>
+              </a:graphicData>
+            </a:graphic>
+          </wp:inline>
+        </w:drawing>
+      </w:r>
+    </w:p>
+    <w:p>
+      <w:pPr>
+        <w:ind w:left="360"/>
+      </w:pPr>
+      <w:r>
+        <w:rPr>
+          <w:noProof/>
+          <w:lang w:val="es-CO" w:eastAsia="es-CO"/>
+        </w:rPr>
+        <w:drawing>
+          <wp:inline distT="0" distB="0" distL="0" distR="0">
+            <wp:extent cx="5400675" cy="3314700"/>
+            <wp:effectExtent l="0" t="0" r="9525" b="0"/>
+            <wp:docPr id="17" name="Imagen 17"/>
+            <wp:cNvGraphicFramePr>
+              <a:graphicFrameLocks xmlns:a="http://schemas.openxmlformats.org/drawingml/2006/main" noChangeAspect="1"/>
+            </wp:cNvGraphicFramePr>
+            <a:graphic xmlns:a="http://schemas.openxmlformats.org/drawingml/2006/main">
+              <a:graphicData uri="http://schemas.openxmlformats.org/drawingml/2006/picture">
+                <pic:pic xmlns:pic="http://schemas.openxmlformats.org/drawingml/2006/picture">
+                  <pic:nvPicPr>
+                    <pic:cNvPr id="0" name="Picture 8"/>
+                    <pic:cNvPicPr>
+                      <a:picLocks noChangeAspect="1" noChangeArrowheads="1"/>
+                    </pic:cNvPicPr>
+                  </pic:nvPicPr>
+                  <pic:blipFill>
+                    <a:blip r:embed="rId15">
+                      <a:extLst>
+                        <a:ext uri="{28A0092B-C50C-407E-A947-70E740481C1C}">
+                          <a14:useLocalDpi xmlns:a14="http://schemas.microsoft.com/office/drawing/2010/main" val="0"/>
+                        </a:ext>
+                      </a:extLst>
+                    </a:blip>
+                    <a:srcRect/>
+                    <a:stretch>
+                      <a:fillRect/>
+                    </a:stretch>
+                  </pic:blipFill>
+                  <pic:spPr bwMode="auto">
+                    <a:xfrm>
+                      <a:off x="0" y="0"/>
+                      <a:ext cx="5400675" cy="3314700"/>
+                    </a:xfrm>
+                    <a:prstGeom prst="rect">
+                      <a:avLst/>
+                    </a:prstGeom>
+                    <a:noFill/>
+                    <a:ln>
+                      <a:noFill/>
+                    </a:ln>
+                  </pic:spPr>
+                </pic:pic>
+              </a:graphicData>
+            </a:graphic>
+          </wp:inline>
+        </w:drawing>
+      </w:r>
+    </w:p>
+    <w:p>
+      <w:pPr>
+        <w:ind w:left="360"/>
+      </w:pPr>
+    </w:p>
+    <w:p>
+      <w:pPr>
+        <w:ind w:left="360"/>
+      </w:pPr>
+      <w:r>
+        <w:t>4.6) Eliminar</w:t>
+      </w:r>
+    </w:p>
+    <w:p>
+      <w:pPr>
+        <w:ind w:left="360"/>
+      </w:pPr>
+      <w:r>
+        <w:t xml:space="preserve">En esta pestaña el usuario podrá eliminar cualquier palabra presente en el texto, solo debe colocar la palabra </w:t>
+      </w:r>
+      <w:r>
+        <w:t xml:space="preserve">siguiente a la </w:t>
+      </w:r>
+      <w:r>
+        <w:t>que desea eliminar y pulsar el botón “eliminar”, la palabra elegida será porrada en todas las posiciones en la que aparezca  dentro del texto, aquí también se dispone de la opción de reiniciar.</w:t>
+      </w:r>
+    </w:p>
+    <w:p>
+      <w:pPr>
+        <w:ind w:left="360"/>
+      </w:pPr>
+      <w:r>
+        <w:rPr>
+          <w:noProof/>
+          <w:lang w:val="es-CO" w:eastAsia="es-CO"/>
+        </w:rPr>
+        <w:lastRenderedPageBreak/>
+        <w:drawing>
+          <wp:inline distT="0" distB="0" distL="0" distR="0">
+            <wp:extent cx="5400675" cy="3324225"/>
+            <wp:effectExtent l="0" t="0" r="9525" b="9525"/>
+            <wp:docPr id="18" name="Imagen 18"/>
+            <wp:cNvGraphicFramePr>
+              <a:graphicFrameLocks xmlns:a="http://schemas.openxmlformats.org/drawingml/2006/main" noChangeAspect="1"/>
+            </wp:cNvGraphicFramePr>
+            <a:graphic xmlns:a="http://schemas.openxmlformats.org/drawingml/2006/main">
+              <a:graphicData uri="http://schemas.openxmlformats.org/drawingml/2006/picture">
+                <pic:pic xmlns:pic="http://schemas.openxmlformats.org/drawingml/2006/picture">
+                  <pic:nvPicPr>
+                    <pic:cNvPr id="0" name="Picture 9"/>
+                    <pic:cNvPicPr>
+                      <a:picLocks noChangeAspect="1" noChangeArrowheads="1"/>
+                    </pic:cNvPicPr>
+                  </pic:nvPicPr>
+                  <pic:blipFill>
+                    <a:blip r:embed="rId16">
+                      <a:extLst>
+                        <a:ext uri="{28A0092B-C50C-407E-A947-70E740481C1C}">
+                          <a14:useLocalDpi xmlns:a14="http://schemas.microsoft.com/office/drawing/2010/main" val="0"/>
+                        </a:ext>
+                      </a:extLst>
+                    </a:blip>
+                    <a:srcRect/>
+                    <a:stretch>
+                      <a:fillRect/>
+                    </a:stretch>
+                  </pic:blipFill>
+                  <pic:spPr bwMode="auto">
+                    <a:xfrm>
+                      <a:off x="0" y="0"/>
+                      <a:ext cx="5400675" cy="3324225"/>
+                    </a:xfrm>
+                    <a:prstGeom prst="rect">
+                      <a:avLst/>
+                    </a:prstGeom>
+                    <a:noFill/>
+                    <a:ln>
+                      <a:noFill/>
+                    </a:ln>
+                  </pic:spPr>
+                </pic:pic>
+              </a:graphicData>
+            </a:graphic>
+          </wp:inline>
+        </w:drawing>
+      </w:r>
+      <w:bookmarkStart w:id="0" w:name="_GoBack"/>
+      <w:bookmarkEnd w:id="0"/>
     </w:p>
     <w:p>
       <w:pPr>
@@ -1857,7 +1949,7 @@
 </file>
 
 <file path=customXml/itemProps1.xml><?xml version="1.0" encoding="utf-8"?>
-<ds:datastoreItem xmlns:ds="http://schemas.openxmlformats.org/officeDocument/2006/customXml" ds:itemID="{1CA3250E-4A98-4C01-A2D2-66A195DCA5B7}">
+<ds:datastoreItem xmlns:ds="http://schemas.openxmlformats.org/officeDocument/2006/customXml" ds:itemID="{1F2BD404-5575-4CDB-A8B5-9C71F9C203EF}">
   <ds:schemaRefs>
     <ds:schemaRef ds:uri="http://schemas.openxmlformats.org/officeDocument/2006/bibliography"/>
   </ds:schemaRefs>

</xml_diff>